<commit_message>
fix: Se cambiaron los nombres de los headers de las ventanas, se agregó la opción de filtrar proyectos por nombre y se arreglaron errores de navegabilidad
</commit_message>
<xml_diff>
--- a/Views/AcceptanceOfficeTemplate.docx
+++ b/Views/AcceptanceOfficeTemplate.docx
@@ -77,14 +77,12 @@
                               </w:rPr>
                               <w:t>&lt;</w:t>
                             </w:r>
-                            <w:proofErr w:type="spellStart"/>
                             <w:r>
                               <w:rPr>
                                 <w:lang w:val="es-MX"/>
                               </w:rPr>
                               <w:t>coordinatorNameUpperCase</w:t>
                             </w:r>
-                            <w:proofErr w:type="spellEnd"/>
                             <w:r>
                               <w:rPr>
                                 <w:lang w:val="es-MX"/>
@@ -190,14 +188,12 @@
                         </w:rPr>
                         <w:t>&lt;</w:t>
                       </w:r>
-                      <w:proofErr w:type="spellStart"/>
                       <w:r>
                         <w:rPr>
                           <w:lang w:val="es-MX"/>
                         </w:rPr>
                         <w:t>coordinatorNameUpperCase</w:t>
                       </w:r>
-                      <w:proofErr w:type="spellEnd"/>
                       <w:r>
                         <w:rPr>
                           <w:lang w:val="es-MX"/>
@@ -350,7 +346,6 @@
                               </w:rPr>
                               <w:t>&lt;</w:t>
                             </w:r>
-                            <w:proofErr w:type="spellStart"/>
                             <w:r>
                               <w:rPr>
                                 <w:iCs/>
@@ -358,7 +353,6 @@
                               </w:rPr>
                               <w:t>day</w:t>
                             </w:r>
-                            <w:proofErr w:type="spellEnd"/>
                             <w:r>
                               <w:rPr>
                                 <w:iCs/>
@@ -371,39 +365,7 @@
                                 <w:iCs/>
                                 <w:lang w:val="es-MX"/>
                               </w:rPr>
-                              <w:t xml:space="preserve"> de &lt;</w:t>
-                            </w:r>
-                            <w:proofErr w:type="spellStart"/>
-                            <w:r>
-                              <w:rPr>
-                                <w:iCs/>
-                                <w:lang w:val="es-MX"/>
-                              </w:rPr>
-                              <w:t>month</w:t>
-                            </w:r>
-                            <w:proofErr w:type="spellEnd"/>
-                            <w:r>
-                              <w:rPr>
-                                <w:iCs/>
-                                <w:lang w:val="es-MX"/>
-                              </w:rPr>
-                              <w:t>&gt; del&lt;</w:t>
-                            </w:r>
-                            <w:proofErr w:type="spellStart"/>
-                            <w:r>
-                              <w:rPr>
-                                <w:iCs/>
-                                <w:lang w:val="es-MX"/>
-                              </w:rPr>
-                              <w:t>year</w:t>
-                            </w:r>
-                            <w:proofErr w:type="spellEnd"/>
-                            <w:r>
-                              <w:rPr>
-                                <w:iCs/>
-                                <w:lang w:val="es-MX"/>
-                              </w:rPr>
-                              <w:t>&gt;</w:t>
+                              <w:t xml:space="preserve"> de &lt;month&gt; del&lt;year&gt;</w:t>
                             </w:r>
                           </w:p>
                           <w:p>
@@ -462,7 +424,6 @@
                         </w:rPr>
                         <w:t>&lt;</w:t>
                       </w:r>
-                      <w:proofErr w:type="spellStart"/>
                       <w:r>
                         <w:rPr>
                           <w:iCs/>
@@ -470,7 +431,6 @@
                         </w:rPr>
                         <w:t>day</w:t>
                       </w:r>
-                      <w:proofErr w:type="spellEnd"/>
                       <w:r>
                         <w:rPr>
                           <w:iCs/>
@@ -483,39 +443,7 @@
                           <w:iCs/>
                           <w:lang w:val="es-MX"/>
                         </w:rPr>
-                        <w:t xml:space="preserve"> de &lt;</w:t>
-                      </w:r>
-                      <w:proofErr w:type="spellStart"/>
-                      <w:r>
-                        <w:rPr>
-                          <w:iCs/>
-                          <w:lang w:val="es-MX"/>
-                        </w:rPr>
-                        <w:t>month</w:t>
-                      </w:r>
-                      <w:proofErr w:type="spellEnd"/>
-                      <w:r>
-                        <w:rPr>
-                          <w:iCs/>
-                          <w:lang w:val="es-MX"/>
-                        </w:rPr>
-                        <w:t>&gt; del&lt;</w:t>
-                      </w:r>
-                      <w:proofErr w:type="spellStart"/>
-                      <w:r>
-                        <w:rPr>
-                          <w:iCs/>
-                          <w:lang w:val="es-MX"/>
-                        </w:rPr>
-                        <w:t>year</w:t>
-                      </w:r>
-                      <w:proofErr w:type="spellEnd"/>
-                      <w:r>
-                        <w:rPr>
-                          <w:iCs/>
-                          <w:lang w:val="es-MX"/>
-                        </w:rPr>
-                        <w:t>&gt;</w:t>
+                        <w:t xml:space="preserve"> de &lt;month&gt; del&lt;year&gt;</w:t>
                       </w:r>
                     </w:p>
                     <w:p>
@@ -580,27 +508,71 @@
         <w:rPr>
           <w:lang w:val="es-MX"/>
         </w:rPr>
-        <w:t xml:space="preserve"> &lt;</w:t>
-      </w:r>
-      <w:proofErr w:type="spellStart"/>
-      <w:r>
-        <w:rPr>
-          <w:lang w:val="es-MX"/>
-        </w:rPr>
-        <w:t>practicionerName</w:t>
-      </w:r>
-      <w:proofErr w:type="spellEnd"/>
-      <w:r>
-        <w:rPr>
+        <w:t xml:space="preserve"> &lt;practicionerName&gt;</w:t>
+      </w:r>
+      <w:r>
+        <w:rPr>
+          <w:lang w:val="es-MX"/>
+        </w:rPr>
+        <w:t xml:space="preserve">, alumno de la Facultad de Estadística e Informática con matrícula </w:t>
+      </w:r>
+      <w:r>
+        <w:rPr>
+          <w:iCs/>
+          <w:lang w:val="es-MX"/>
+        </w:rPr>
+        <w:t>&lt;</w:t>
+      </w:r>
+      <w:r>
+        <w:rPr>
+          <w:iCs/>
+          <w:lang w:val="es-MX"/>
+        </w:rPr>
+        <w:t>practicionerEnrollment</w:t>
+      </w:r>
+      <w:r>
+        <w:rPr>
+          <w:iCs/>
           <w:lang w:val="es-MX"/>
         </w:rPr>
         <w:t>&gt;</w:t>
       </w:r>
       <w:r>
         <w:rPr>
-          <w:lang w:val="es-MX"/>
-        </w:rPr>
-        <w:t xml:space="preserve">, alumno de la Facultad de Estadística e Informática con matrícula </w:t>
+          <w:i/>
+          <w:lang w:val="es-MX"/>
+        </w:rPr>
+        <w:t>,</w:t>
+      </w:r>
+      <w:r>
+        <w:rPr>
+          <w:lang w:val="es-MX"/>
+        </w:rPr>
+        <w:t xml:space="preserve"> ha sido aceptado para realizar su</w:t>
+      </w:r>
+      <w:r>
+        <w:rPr>
+          <w:lang w:val="es-MX"/>
+        </w:rPr>
+        <w:t>s prácticas profesionales</w:t>
+      </w:r>
+      <w:r>
+        <w:rPr>
+          <w:lang w:val="es-MX"/>
+        </w:rPr>
+        <w:t xml:space="preserve"> en </w:t>
+      </w:r>
+      <w:r>
+        <w:rPr>
+          <w:lang w:val="es-MX"/>
+        </w:rPr>
+        <w:t>&lt;linkedOrganizationName&gt;</w:t>
+      </w:r>
+      <w:r>
+        <w:rPr>
+          <w:lang w:val="es-MX"/>
+        </w:rPr>
+        <w:t xml:space="preserve">, teniendo como fecha de inicio </w:t>
       </w:r>
       <w:r>
         <w:rPr>
@@ -609,15 +581,13 @@
         </w:rPr>
         <w:t>&lt;</w:t>
       </w:r>
-      <w:proofErr w:type="spellStart"/>
       <w:r>
         <w:rPr>
           <w:iCs/>
           <w:lang w:val="es-MX"/>
         </w:rPr>
-        <w:t>practicionerEnrollment</w:t>
-      </w:r>
-      <w:proofErr w:type="spellEnd"/>
+        <w:t>startingDate</w:t>
+      </w:r>
       <w:r>
         <w:rPr>
           <w:iCs/>
@@ -630,93 +600,19 @@
           <w:i/>
           <w:lang w:val="es-MX"/>
         </w:rPr>
-        <w:t>,</w:t>
-      </w:r>
-      <w:r>
-        <w:rPr>
-          <w:lang w:val="es-MX"/>
-        </w:rPr>
-        <w:t xml:space="preserve"> ha sido aceptado para realizar su</w:t>
-      </w:r>
-      <w:r>
-        <w:rPr>
-          <w:lang w:val="es-MX"/>
-        </w:rPr>
-        <w:t>s prácticas profesionales</w:t>
-      </w:r>
-      <w:r>
-        <w:rPr>
-          <w:lang w:val="es-MX"/>
-        </w:rPr>
-        <w:t xml:space="preserve"> en </w:t>
-      </w:r>
-      <w:r>
-        <w:rPr>
-          <w:lang w:val="es-MX"/>
-        </w:rPr>
-        <w:t>&lt;</w:t>
-      </w:r>
-      <w:proofErr w:type="spellStart"/>
-      <w:r>
-        <w:rPr>
-          <w:lang w:val="es-MX"/>
-        </w:rPr>
-        <w:t>linkedOrganizationName</w:t>
-      </w:r>
-      <w:proofErr w:type="spellEnd"/>
-      <w:r>
-        <w:rPr>
-          <w:lang w:val="es-MX"/>
-        </w:rPr>
-        <w:t>&gt;</w:t>
-      </w:r>
-      <w:r>
-        <w:rPr>
-          <w:lang w:val="es-MX"/>
-        </w:rPr>
-        <w:t xml:space="preserve">, teniendo como fecha de inicio </w:t>
-      </w:r>
-      <w:r>
-        <w:rPr>
-          <w:iCs/>
-          <w:lang w:val="es-MX"/>
-        </w:rPr>
-        <w:t>&lt;</w:t>
-      </w:r>
-      <w:proofErr w:type="spellStart"/>
-      <w:r>
-        <w:rPr>
-          <w:iCs/>
-          <w:lang w:val="es-MX"/>
-        </w:rPr>
-        <w:t>startingDate</w:t>
-      </w:r>
-      <w:proofErr w:type="spellEnd"/>
-      <w:r>
-        <w:rPr>
-          <w:iCs/>
-          <w:lang w:val="es-MX"/>
-        </w:rPr>
-        <w:t>&gt;</w:t>
+        <w:t xml:space="preserve"> </w:t>
+      </w:r>
+      <w:r>
+        <w:rPr>
+          <w:lang w:val="es-MX"/>
+        </w:rPr>
+        <w:t xml:space="preserve">y aproximada de terminación </w:t>
       </w:r>
       <w:r>
         <w:rPr>
           <w:i/>
           <w:lang w:val="es-MX"/>
         </w:rPr>
-        <w:t xml:space="preserve"> </w:t>
-      </w:r>
-      <w:r>
-        <w:rPr>
-          <w:lang w:val="es-MX"/>
-        </w:rPr>
-        <w:t xml:space="preserve">y aproximada de terminación </w:t>
-      </w:r>
-      <w:r>
-        <w:rPr>
-          <w:i/>
-          <w:lang w:val="es-MX"/>
-        </w:rPr>
         <w:t xml:space="preserve">_________, </w:t>
       </w:r>
       <w:r>
@@ -729,21 +625,7 @@
         <w:rPr>
           <w:lang w:val="es-MX"/>
         </w:rPr>
-        <w:t>&lt;</w:t>
-      </w:r>
-      <w:proofErr w:type="spellStart"/>
-      <w:r>
-        <w:rPr>
-          <w:lang w:val="es-MX"/>
-        </w:rPr>
-        <w:t>projectDuration</w:t>
-      </w:r>
-      <w:proofErr w:type="spellEnd"/>
-      <w:r>
-        <w:rPr>
-          <w:lang w:val="es-MX"/>
-        </w:rPr>
-        <w:t>&gt;</w:t>
+        <w:t>&lt;projectDuration&gt;</w:t>
       </w:r>
       <w:r>
         <w:rPr>
@@ -1035,21 +917,7 @@
         <w:rPr>
           <w:lang w:val="es-MX"/>
         </w:rPr>
-        <w:t xml:space="preserve"> &lt;</w:t>
-      </w:r>
-      <w:proofErr w:type="spellStart"/>
-      <w:r>
-        <w:rPr>
-          <w:lang w:val="es-MX"/>
-        </w:rPr>
-        <w:t>coordinatorEmail</w:t>
-      </w:r>
-      <w:proofErr w:type="spellEnd"/>
-      <w:r>
-        <w:rPr>
-          <w:lang w:val="es-MX"/>
-        </w:rPr>
-        <w:t>&gt;</w:t>
+        <w:t xml:space="preserve"> &lt;coordinatorEmail&gt;</w:t>
       </w:r>
       <w:r>
         <w:rPr>
@@ -1073,21 +941,7 @@
         <w:rPr>
           <w:lang w:val="es-MX"/>
         </w:rPr>
-        <w:t xml:space="preserve"> &lt;</w:t>
-      </w:r>
-      <w:proofErr w:type="spellStart"/>
-      <w:r>
-        <w:rPr>
-          <w:lang w:val="es-MX"/>
-        </w:rPr>
-        <w:t>coordinatorPhoneNumber</w:t>
-      </w:r>
-      <w:proofErr w:type="spellEnd"/>
-      <w:r>
-        <w:rPr>
-          <w:lang w:val="es-MX"/>
-        </w:rPr>
-        <w:t>&gt;</w:t>
+        <w:t xml:space="preserve"> &lt;coordinatorPhoneNumber&gt;</w:t>
       </w:r>
       <w:r>
         <w:rPr>
@@ -1192,7 +1046,6 @@
         </w:rPr>
         <w:t>&lt;</w:t>
       </w:r>
-      <w:proofErr w:type="spellStart"/>
       <w:r>
         <w:rPr>
           <w:iCs/>
@@ -1200,7 +1053,6 @@
         </w:rPr>
         <w:t>coordinatorName</w:t>
       </w:r>
-      <w:proofErr w:type="spellEnd"/>
       <w:r>
         <w:rPr>
           <w:iCs/>
@@ -1220,23 +1072,7 @@
           <w:iCs/>
           <w:color w:val="000000"/>
         </w:rPr>
-        <w:t>&lt;</w:t>
-      </w:r>
-      <w:proofErr w:type="spellStart"/>
-      <w:r>
-        <w:rPr>
-          <w:iCs/>
-          <w:color w:val="000000"/>
-        </w:rPr>
-        <w:t>coordinatorCharge</w:t>
-      </w:r>
-      <w:proofErr w:type="spellEnd"/>
-      <w:r>
-        <w:rPr>
-          <w:iCs/>
-          <w:color w:val="000000"/>
-        </w:rPr>
-        <w:t>&gt;</w:t>
+        <w:t>&lt;coordinatorCharge&gt;</w:t>
       </w:r>
     </w:p>
     <w:p>
@@ -1251,21 +1087,7 @@
         <w:rPr>
           <w:lang w:val="es-MX"/>
         </w:rPr>
-        <w:t>&lt;</w:t>
-      </w:r>
-      <w:proofErr w:type="spellStart"/>
-      <w:r>
-        <w:rPr>
-          <w:lang w:val="es-MX"/>
-        </w:rPr>
-        <w:t>linkedOrganizationName</w:t>
-      </w:r>
-      <w:proofErr w:type="spellEnd"/>
-      <w:r>
-        <w:rPr>
-          <w:lang w:val="es-MX"/>
-        </w:rPr>
-        <w:t>&gt;</w:t>
+        <w:t>&lt;linkedOrganizationName&gt;</w:t>
       </w:r>
       <w:r>
         <w:rPr>
@@ -1328,7 +1150,7 @@
 <w:hdr xmlns:wpc="http://schemas.microsoft.com/office/word/2010/wordprocessingCanvas" xmlns:cx="http://schemas.microsoft.com/office/drawing/2014/chartex" xmlns:cx1="http://schemas.microsoft.com/office/drawing/2015/9/8/chartex" xmlns:cx2="http://schemas.microsoft.com/office/drawing/2015/10/21/chartex" xmlns:cx3="http://schemas.microsoft.com/office/drawing/2016/5/9/chartex" xmlns:cx4="http://schemas.microsoft.com/office/drawing/2016/5/10/chartex" xmlns:cx5="http://schemas.microsoft.com/office/drawing/2016/5/11/chartex" xmlns:cx6="http://schemas.microsoft.com/office/drawing/2016/5/12/chartex" xmlns:cx7="http://schemas.microsoft.com/office/drawing/2016/5/13/chartex" xmlns:cx8="http://schemas.microsoft.com/office/drawing/2016/5/14/chartex" xmlns:mc="http://schemas.openxmlformats.org/markup-compatibility/2006" xmlns:aink="http://schemas.microsoft.com/office/drawing/2016/ink" xmlns:am3d="http://schemas.microsoft.com/office/drawing/2017/model3d" xmlns:o="urn:schemas-microsoft-com:office:office" xmlns:r="http://schemas.openxmlformats.org/officeDocument/2006/relationships" xmlns:m="http://schemas.openxmlformats.org/officeDocument/2006/math" xmlns:v="urn:schemas-microsoft-com:vml" xmlns:wp14="http://schemas.microsoft.com/office/word/2010/wordprocessingDrawing" xmlns:wp="http://schemas.openxmlformats.org/drawingml/2006/wordprocessingDrawing" xmlns:w10="urn:schemas-microsoft-com:office:word" xmlns:w="http://schemas.openxmlformats.org/wordprocessingml/2006/main" xmlns:w14="http://schemas.microsoft.com/office/word/2010/wordml" xmlns:w15="http://schemas.microsoft.com/office/word/2012/wordml" xmlns:w16cex="http://schemas.microsoft.com/office/word/2018/wordml/cex" xmlns:w16cid="http://schemas.microsoft.com/office/word/2016/wordml/cid" xmlns:w16="http://schemas.microsoft.com/office/word/2018/wordml" xmlns:w16se="http://schemas.microsoft.com/office/word/2015/wordml/symex" xmlns:wpg="http://schemas.microsoft.com/office/word/2010/wordprocessingGroup" xmlns:wpi="http://schemas.microsoft.com/office/word/2010/wordprocessingInk" xmlns:wne="http://schemas.microsoft.com/office/word/2006/wordml" xmlns:wps="http://schemas.microsoft.com/office/word/2010/wordprocessingShape" mc:Ignorable="w14 w15 w16se w16cid w16 w16cex wp14">
   <w:p>
     <w:pPr>
-      <w:pStyle w:val="Header"/>
+      <w:pStyle w:val="Encabezado"/>
       <w:ind w:left="-1276"/>
     </w:pPr>
     <w:r>
@@ -1871,13 +1693,13 @@
       <w:lang w:val="es-ES" w:eastAsia="ar-SA"/>
     </w:rPr>
   </w:style>
-  <w:style w:type="character" w:default="1" w:styleId="DefaultParagraphFont">
+  <w:style w:type="character" w:default="1" w:styleId="Fuentedeprrafopredeter">
     <w:name w:val="Default Paragraph Font"/>
     <w:uiPriority w:val="1"/>
     <w:semiHidden/>
     <w:unhideWhenUsed/>
   </w:style>
-  <w:style w:type="table" w:default="1" w:styleId="TableNormal">
+  <w:style w:type="table" w:default="1" w:styleId="Tablanormal">
     <w:name w:val="Normal Table"/>
     <w:uiPriority w:val="99"/>
     <w:semiHidden/>
@@ -1892,7 +1714,7 @@
       </w:tblCellMar>
     </w:tblPr>
   </w:style>
-  <w:style w:type="numbering" w:default="1" w:styleId="NoList">
+  <w:style w:type="numbering" w:default="1" w:styleId="Sinlista">
     <w:name w:val="No List"/>
     <w:uiPriority w:val="99"/>
     <w:semiHidden/>
@@ -1930,7 +1752,7 @@
   <w:style w:type="paragraph" w:customStyle="1" w:styleId="Encabezado1">
     <w:name w:val="Encabezado1"/>
     <w:basedOn w:val="Normal"/>
-    <w:next w:val="BodyText"/>
+    <w:next w:val="Textoindependiente"/>
     <w:pPr>
       <w:keepNext/>
       <w:spacing w:before="240" w:after="120"/>
@@ -1941,16 +1763,16 @@
       <w:szCs w:val="28"/>
     </w:rPr>
   </w:style>
-  <w:style w:type="paragraph" w:styleId="BodyText">
+  <w:style w:type="paragraph" w:styleId="Textoindependiente">
     <w:name w:val="Body Text"/>
     <w:basedOn w:val="Normal"/>
     <w:pPr>
       <w:spacing w:after="120"/>
     </w:pPr>
   </w:style>
-  <w:style w:type="paragraph" w:styleId="List">
+  <w:style w:type="paragraph" w:styleId="Lista">
     <w:name w:val="List"/>
-    <w:basedOn w:val="BodyText"/>
+    <w:basedOn w:val="Textoindependiente"/>
     <w:rPr>
       <w:rFonts w:cs="Mangal"/>
     </w:rPr>
@@ -1978,7 +1800,7 @@
       <w:rFonts w:cs="Mangal"/>
     </w:rPr>
   </w:style>
-  <w:style w:type="paragraph" w:styleId="Header">
+  <w:style w:type="paragraph" w:styleId="Encabezado">
     <w:name w:val="header"/>
     <w:basedOn w:val="Normal"/>
     <w:uiPriority w:val="99"/>
@@ -1990,7 +1812,7 @@
       </w:tabs>
     </w:pPr>
   </w:style>
-  <w:style w:type="paragraph" w:styleId="Footer">
+  <w:style w:type="paragraph" w:styleId="Piedepgina">
     <w:name w:val="footer"/>
     <w:basedOn w:val="Normal"/>
     <w:pPr>

</xml_diff>